<commit_message>
Create GroupLog folder for dev notes.
</commit_message>
<xml_diff>
--- a/doc/Curvature notes.docx
+++ b/doc/Curvature notes.docx
@@ -11,14 +11,550 @@
         <w:t>Inferring the radial parameter in rotational acceleration data</w:t>
       </w:r>
     </w:p>
+    <w:sdt>
+      <w:sdtPr>
+        <w:rPr>
+          <w:rFonts w:asciiTheme="minorHAnsi" w:eastAsiaTheme="minorHAnsi" w:hAnsiTheme="minorHAnsi" w:cstheme="minorBidi"/>
+          <w:color w:val="auto"/>
+          <w:sz w:val="22"/>
+          <w:szCs w:val="22"/>
+        </w:rPr>
+        <w:id w:val="1033924022"/>
+        <w:docPartObj>
+          <w:docPartGallery w:val="Table of Contents"/>
+          <w:docPartUnique/>
+        </w:docPartObj>
+      </w:sdtPr>
+      <w:sdtEndPr>
+        <w:rPr>
+          <w:b/>
+          <w:bCs/>
+          <w:noProof/>
+        </w:rPr>
+      </w:sdtEndPr>
+      <w:sdtContent>
+        <w:p>
+          <w:pPr>
+            <w:pStyle w:val="TOCHeading"/>
+          </w:pPr>
+          <w:r>
+            <w:t>Contents</w:t>
+          </w:r>
+        </w:p>
+        <w:p>
+          <w:pPr>
+            <w:pStyle w:val="TOC1"/>
+            <w:tabs>
+              <w:tab w:val="right" w:leader="dot" w:pos="9350"/>
+            </w:tabs>
+            <w:rPr>
+              <w:rFonts w:eastAsiaTheme="minorEastAsia"/>
+              <w:noProof/>
+            </w:rPr>
+          </w:pPr>
+          <w:r>
+            <w:fldChar w:fldCharType="begin"/>
+          </w:r>
+          <w:r>
+            <w:instrText xml:space="preserve"> TOC \o "1-3" \h \z \u </w:instrText>
+          </w:r>
+          <w:r>
+            <w:fldChar w:fldCharType="separate"/>
+          </w:r>
+          <w:hyperlink w:anchor="_Toc32648491" w:history="1">
+            <w:r>
+              <w:rPr>
+                <w:rStyle w:val="Hyperlink"/>
+                <w:noProof/>
+              </w:rPr>
+              <w:t>Formulation</w:t>
+            </w:r>
+            <w:r>
+              <w:rPr>
+                <w:noProof/>
+                <w:webHidden/>
+              </w:rPr>
+              <w:tab/>
+            </w:r>
+            <w:r>
+              <w:rPr>
+                <w:noProof/>
+                <w:webHidden/>
+              </w:rPr>
+              <w:fldChar w:fldCharType="begin"/>
+            </w:r>
+            <w:r>
+              <w:rPr>
+                <w:noProof/>
+                <w:webHidden/>
+              </w:rPr>
+              <w:instrText xml:space="preserve"> PAGEREF _Toc32648491 \h </w:instrText>
+            </w:r>
+            <w:r>
+              <w:rPr>
+                <w:noProof/>
+                <w:webHidden/>
+              </w:rPr>
+            </w:r>
+            <w:r>
+              <w:rPr>
+                <w:noProof/>
+                <w:webHidden/>
+              </w:rPr>
+              <w:fldChar w:fldCharType="separate"/>
+            </w:r>
+            <w:r>
+              <w:rPr>
+                <w:noProof/>
+                <w:webHidden/>
+              </w:rPr>
+              <w:t>1</w:t>
+            </w:r>
+            <w:r>
+              <w:rPr>
+                <w:noProof/>
+                <w:webHidden/>
+              </w:rPr>
+              <w:fldChar w:fldCharType="end"/>
+            </w:r>
+          </w:hyperlink>
+        </w:p>
+        <w:p>
+          <w:pPr>
+            <w:pStyle w:val="TOC1"/>
+            <w:tabs>
+              <w:tab w:val="right" w:leader="dot" w:pos="9350"/>
+            </w:tabs>
+            <w:rPr>
+              <w:rFonts w:eastAsiaTheme="minorEastAsia"/>
+              <w:noProof/>
+            </w:rPr>
+          </w:pPr>
+          <w:hyperlink w:anchor="_Toc32648492" w:history="1">
+            <w:r>
+              <w:rPr>
+                <w:rStyle w:val="Hyperlink"/>
+                <w:noProof/>
+              </w:rPr>
+              <w:t>Expression involving parameter r</w:t>
+            </w:r>
+            <w:r>
+              <w:rPr>
+                <w:noProof/>
+                <w:webHidden/>
+              </w:rPr>
+              <w:tab/>
+            </w:r>
+            <w:r>
+              <w:rPr>
+                <w:noProof/>
+                <w:webHidden/>
+              </w:rPr>
+              <w:fldChar w:fldCharType="begin"/>
+            </w:r>
+            <w:r>
+              <w:rPr>
+                <w:noProof/>
+                <w:webHidden/>
+              </w:rPr>
+              <w:instrText xml:space="preserve"> PAGEREF _Toc32648492 \h </w:instrText>
+            </w:r>
+            <w:r>
+              <w:rPr>
+                <w:noProof/>
+                <w:webHidden/>
+              </w:rPr>
+            </w:r>
+            <w:r>
+              <w:rPr>
+                <w:noProof/>
+                <w:webHidden/>
+              </w:rPr>
+              <w:fldChar w:fldCharType="separate"/>
+            </w:r>
+            <w:r>
+              <w:rPr>
+                <w:noProof/>
+                <w:webHidden/>
+              </w:rPr>
+              <w:t>1</w:t>
+            </w:r>
+            <w:r>
+              <w:rPr>
+                <w:noProof/>
+                <w:webHidden/>
+              </w:rPr>
+              <w:fldChar w:fldCharType="end"/>
+            </w:r>
+          </w:hyperlink>
+        </w:p>
+        <w:p>
+          <w:pPr>
+            <w:pStyle w:val="TOC1"/>
+            <w:tabs>
+              <w:tab w:val="right" w:leader="dot" w:pos="9350"/>
+            </w:tabs>
+            <w:rPr>
+              <w:rFonts w:eastAsiaTheme="minorEastAsia"/>
+              <w:noProof/>
+            </w:rPr>
+          </w:pPr>
+          <w:hyperlink w:anchor="_Toc32648493" w:history="1">
+            <w:r>
+              <w:rPr>
+                <w:rStyle w:val="Hyperlink"/>
+                <w:noProof/>
+              </w:rPr>
+              <w:t>Solution via optimization methods</w:t>
+            </w:r>
+            <w:r>
+              <w:rPr>
+                <w:noProof/>
+                <w:webHidden/>
+              </w:rPr>
+              <w:tab/>
+            </w:r>
+            <w:r>
+              <w:rPr>
+                <w:noProof/>
+                <w:webHidden/>
+              </w:rPr>
+              <w:fldChar w:fldCharType="begin"/>
+            </w:r>
+            <w:r>
+              <w:rPr>
+                <w:noProof/>
+                <w:webHidden/>
+              </w:rPr>
+              <w:instrText xml:space="preserve"> PAGEREF _Toc32648493 \h </w:instrText>
+            </w:r>
+            <w:r>
+              <w:rPr>
+                <w:noProof/>
+                <w:webHidden/>
+              </w:rPr>
+            </w:r>
+            <w:r>
+              <w:rPr>
+                <w:noProof/>
+                <w:webHidden/>
+              </w:rPr>
+              <w:fldChar w:fldCharType="separate"/>
+            </w:r>
+            <w:r>
+              <w:rPr>
+                <w:noProof/>
+                <w:webHidden/>
+              </w:rPr>
+              <w:t>2</w:t>
+            </w:r>
+            <w:r>
+              <w:rPr>
+                <w:noProof/>
+                <w:webHidden/>
+              </w:rPr>
+              <w:fldChar w:fldCharType="end"/>
+            </w:r>
+          </w:hyperlink>
+        </w:p>
+        <w:p>
+          <w:pPr>
+            <w:pStyle w:val="TOC1"/>
+            <w:tabs>
+              <w:tab w:val="right" w:leader="dot" w:pos="9350"/>
+            </w:tabs>
+            <w:rPr>
+              <w:rFonts w:eastAsiaTheme="minorEastAsia"/>
+              <w:noProof/>
+            </w:rPr>
+          </w:pPr>
+          <w:hyperlink w:anchor="_Toc32648494" w:history="1">
+            <w:r>
+              <w:rPr>
+                <w:rStyle w:val="Hyperlink"/>
+                <w:noProof/>
+              </w:rPr>
+              <w:t>Student exercises</w:t>
+            </w:r>
+            <w:r>
+              <w:rPr>
+                <w:noProof/>
+                <w:webHidden/>
+              </w:rPr>
+              <w:tab/>
+            </w:r>
+            <w:r>
+              <w:rPr>
+                <w:noProof/>
+                <w:webHidden/>
+              </w:rPr>
+              <w:fldChar w:fldCharType="begin"/>
+            </w:r>
+            <w:r>
+              <w:rPr>
+                <w:noProof/>
+                <w:webHidden/>
+              </w:rPr>
+              <w:instrText xml:space="preserve"> PAGEREF _Toc32648494 \h </w:instrText>
+            </w:r>
+            <w:r>
+              <w:rPr>
+                <w:noProof/>
+                <w:webHidden/>
+              </w:rPr>
+            </w:r>
+            <w:r>
+              <w:rPr>
+                <w:noProof/>
+                <w:webHidden/>
+              </w:rPr>
+              <w:fldChar w:fldCharType="separate"/>
+            </w:r>
+            <w:r>
+              <w:rPr>
+                <w:noProof/>
+                <w:webHidden/>
+              </w:rPr>
+              <w:t>2</w:t>
+            </w:r>
+            <w:r>
+              <w:rPr>
+                <w:noProof/>
+                <w:webHidden/>
+              </w:rPr>
+              <w:fldChar w:fldCharType="end"/>
+            </w:r>
+          </w:hyperlink>
+        </w:p>
+        <w:p>
+          <w:pPr>
+            <w:pStyle w:val="TOC2"/>
+            <w:tabs>
+              <w:tab w:val="right" w:leader="dot" w:pos="9350"/>
+            </w:tabs>
+            <w:rPr>
+              <w:noProof/>
+            </w:rPr>
+          </w:pPr>
+          <w:hyperlink w:anchor="_Toc32648495" w:history="1">
+            <w:r>
+              <w:rPr>
+                <w:rStyle w:val="Hyperlink"/>
+                <w:noProof/>
+              </w:rPr>
+              <w:t>Direct algebraic solution</w:t>
+            </w:r>
+            <w:r>
+              <w:rPr>
+                <w:noProof/>
+                <w:webHidden/>
+              </w:rPr>
+              <w:tab/>
+            </w:r>
+            <w:r>
+              <w:rPr>
+                <w:noProof/>
+                <w:webHidden/>
+              </w:rPr>
+              <w:fldChar w:fldCharType="begin"/>
+            </w:r>
+            <w:r>
+              <w:rPr>
+                <w:noProof/>
+                <w:webHidden/>
+              </w:rPr>
+              <w:instrText xml:space="preserve"> PAGEREF _Toc32648495 \h </w:instrText>
+            </w:r>
+            <w:r>
+              <w:rPr>
+                <w:noProof/>
+                <w:webHidden/>
+              </w:rPr>
+            </w:r>
+            <w:r>
+              <w:rPr>
+                <w:noProof/>
+                <w:webHidden/>
+              </w:rPr>
+              <w:fldChar w:fldCharType="separate"/>
+            </w:r>
+            <w:r>
+              <w:rPr>
+                <w:noProof/>
+                <w:webHidden/>
+              </w:rPr>
+              <w:t>2</w:t>
+            </w:r>
+            <w:r>
+              <w:rPr>
+                <w:noProof/>
+                <w:webHidden/>
+              </w:rPr>
+              <w:fldChar w:fldCharType="end"/>
+            </w:r>
+          </w:hyperlink>
+        </w:p>
+        <w:p>
+          <w:pPr>
+            <w:pStyle w:val="TOC2"/>
+            <w:tabs>
+              <w:tab w:val="right" w:leader="dot" w:pos="9350"/>
+            </w:tabs>
+            <w:rPr>
+              <w:noProof/>
+            </w:rPr>
+          </w:pPr>
+          <w:hyperlink w:anchor="_Toc32648496" w:history="1">
+            <w:r>
+              <w:rPr>
+                <w:rStyle w:val="Hyperlink"/>
+                <w:noProof/>
+              </w:rPr>
+              <w:t>Solution under a simplification</w:t>
+            </w:r>
+            <w:r>
+              <w:rPr>
+                <w:noProof/>
+                <w:webHidden/>
+              </w:rPr>
+              <w:tab/>
+            </w:r>
+            <w:r>
+              <w:rPr>
+                <w:noProof/>
+                <w:webHidden/>
+              </w:rPr>
+              <w:fldChar w:fldCharType="begin"/>
+            </w:r>
+            <w:r>
+              <w:rPr>
+                <w:noProof/>
+                <w:webHidden/>
+              </w:rPr>
+              <w:instrText xml:space="preserve"> PAGEREF _Toc32648496 \h </w:instrText>
+            </w:r>
+            <w:r>
+              <w:rPr>
+                <w:noProof/>
+                <w:webHidden/>
+              </w:rPr>
+            </w:r>
+            <w:r>
+              <w:rPr>
+                <w:noProof/>
+                <w:webHidden/>
+              </w:rPr>
+              <w:fldChar w:fldCharType="separate"/>
+            </w:r>
+            <w:r>
+              <w:rPr>
+                <w:noProof/>
+                <w:webHidden/>
+              </w:rPr>
+              <w:t>3</w:t>
+            </w:r>
+            <w:r>
+              <w:rPr>
+                <w:noProof/>
+                <w:webHidden/>
+              </w:rPr>
+              <w:fldChar w:fldCharType="end"/>
+            </w:r>
+          </w:hyperlink>
+        </w:p>
+        <w:p>
+          <w:pPr>
+            <w:pStyle w:val="TOC2"/>
+            <w:tabs>
+              <w:tab w:val="right" w:leader="dot" w:pos="9350"/>
+            </w:tabs>
+            <w:rPr>
+              <w:noProof/>
+            </w:rPr>
+          </w:pPr>
+          <w:hyperlink w:anchor="_Toc32648497" w:history="1">
+            <w:r>
+              <w:rPr>
+                <w:rStyle w:val="Hyperlink"/>
+                <w:noProof/>
+              </w:rPr>
+              <w:t>Warm-up programming exercise for implementing a minimization problem</w:t>
+            </w:r>
+            <w:r>
+              <w:rPr>
+                <w:noProof/>
+                <w:webHidden/>
+              </w:rPr>
+              <w:tab/>
+            </w:r>
+            <w:r>
+              <w:rPr>
+                <w:noProof/>
+                <w:webHidden/>
+              </w:rPr>
+              <w:fldChar w:fldCharType="begin"/>
+            </w:r>
+            <w:r>
+              <w:rPr>
+                <w:noProof/>
+                <w:webHidden/>
+              </w:rPr>
+              <w:instrText xml:space="preserve"> PAGEREF _Toc32648497 \h </w:instrText>
+            </w:r>
+            <w:r>
+              <w:rPr>
+                <w:noProof/>
+                <w:webHidden/>
+              </w:rPr>
+            </w:r>
+            <w:r>
+              <w:rPr>
+                <w:noProof/>
+                <w:webHidden/>
+              </w:rPr>
+              <w:fldChar w:fldCharType="separate"/>
+            </w:r>
+            <w:r>
+              <w:rPr>
+                <w:noProof/>
+                <w:webHidden/>
+              </w:rPr>
+              <w:t>3</w:t>
+            </w:r>
+            <w:r>
+              <w:rPr>
+                <w:noProof/>
+                <w:webHidden/>
+              </w:rPr>
+              <w:fldChar w:fldCharType="end"/>
+            </w:r>
+          </w:hyperlink>
+        </w:p>
+        <w:p>
+          <w:r>
+            <w:rPr>
+              <w:b/>
+              <w:bCs/>
+              <w:noProof/>
+            </w:rPr>
+            <w:fldChar w:fldCharType="end"/>
+          </w:r>
+        </w:p>
+      </w:sdtContent>
+    </w:sdt>
     <w:p>
       <w:pPr>
         <w:pStyle w:val="Heading1"/>
       </w:pPr>
+    </w:p>
+    <w:p>
+      <w:pPr>
+        <w:pStyle w:val="Heading1"/>
+      </w:pPr>
+      <w:bookmarkStart w:id="0" w:name="_Toc32648491"/>
       <w:r>
         <w:t>Formulation</w:t>
       </w:r>
-      <w:bookmarkStart w:id="0" w:name="_GoBack"/>
       <w:bookmarkEnd w:id="0"/>
     </w:p>
     <w:p/>
@@ -42,7 +578,232 @@
         <w:t xml:space="preserve"> from the axis of rotation. </w:t>
       </w:r>
       <w:r>
-        <w:t>Assume</w:t>
+        <w:t>The accelerometer will provide a time-series output</w:t>
+      </w:r>
+    </w:p>
+    <w:p>
+      <w:r>
+        <w:t xml:space="preserve"> </w:t>
+      </w:r>
+      <m:oMath>
+        <m:sSub>
+          <m:sSubPr>
+            <m:ctrlPr>
+              <w:rPr>
+                <w:rFonts w:ascii="Cambria Math" w:hAnsi="Cambria Math"/>
+                <w:i/>
+              </w:rPr>
+            </m:ctrlPr>
+          </m:sSubPr>
+          <m:e>
+            <m:acc>
+              <m:accPr>
+                <m:chr m:val="⃗"/>
+                <m:ctrlPr>
+                  <w:rPr>
+                    <w:rFonts w:ascii="Cambria Math" w:hAnsi="Cambria Math"/>
+                    <w:i/>
+                  </w:rPr>
+                </m:ctrlPr>
+              </m:accPr>
+              <m:e>
+                <m:r>
+                  <w:rPr>
+                    <w:rFonts w:ascii="Cambria Math" w:hAnsi="Cambria Math"/>
+                  </w:rPr>
+                  <m:t>a</m:t>
+                </m:r>
+              </m:e>
+            </m:acc>
+          </m:e>
+          <m:sub>
+            <m:r>
+              <w:rPr>
+                <w:rFonts w:ascii="Cambria Math" w:hAnsi="Cambria Math"/>
+              </w:rPr>
+              <m:t>(i)</m:t>
+            </m:r>
+          </m:sub>
+        </m:sSub>
+        <m:r>
+          <w:rPr>
+            <w:rFonts w:ascii="Cambria Math" w:hAnsi="Cambria Math"/>
+          </w:rPr>
+          <m:t>=</m:t>
+        </m:r>
+        <m:d>
+          <m:dPr>
+            <m:begChr m:val="{"/>
+            <m:endChr m:val="}"/>
+            <m:ctrlPr>
+              <w:rPr>
+                <w:rFonts w:ascii="Cambria Math" w:hAnsi="Cambria Math"/>
+                <w:i/>
+              </w:rPr>
+            </m:ctrlPr>
+          </m:dPr>
+          <m:e>
+            <m:m>
+              <m:mPr>
+                <m:mcs>
+                  <m:mc>
+                    <m:mcPr>
+                      <m:count m:val="2"/>
+                      <m:mcJc m:val="center"/>
+                    </m:mcPr>
+                  </m:mc>
+                </m:mcs>
+                <m:ctrlPr>
+                  <w:rPr>
+                    <w:rFonts w:ascii="Cambria Math" w:hAnsi="Cambria Math"/>
+                    <w:i/>
+                  </w:rPr>
+                </m:ctrlPr>
+              </m:mPr>
+              <m:mr>
+                <m:e>
+                  <m:sSub>
+                    <m:sSubPr>
+                      <m:ctrlPr>
+                        <w:rPr>
+                          <w:rFonts w:ascii="Cambria Math" w:hAnsi="Cambria Math"/>
+                          <w:i/>
+                        </w:rPr>
+                      </m:ctrlPr>
+                    </m:sSubPr>
+                    <m:e>
+                      <m:r>
+                        <w:rPr>
+                          <w:rFonts w:ascii="Cambria Math" w:hAnsi="Cambria Math"/>
+                        </w:rPr>
+                        <m:t>a</m:t>
+                      </m:r>
+                    </m:e>
+                    <m:sub>
+                      <m:r>
+                        <w:rPr>
+                          <w:rFonts w:ascii="Cambria Math" w:hAnsi="Cambria Math"/>
+                        </w:rPr>
+                        <m:t>r</m:t>
+                      </m:r>
+                      <m:d>
+                        <m:dPr>
+                          <m:ctrlPr>
+                            <w:rPr>
+                              <w:rFonts w:ascii="Cambria Math" w:hAnsi="Cambria Math"/>
+                              <w:i/>
+                            </w:rPr>
+                          </m:ctrlPr>
+                        </m:dPr>
+                        <m:e>
+                          <m:r>
+                            <w:rPr>
+                              <w:rFonts w:ascii="Cambria Math" w:hAnsi="Cambria Math"/>
+                            </w:rPr>
+                            <m:t>i</m:t>
+                          </m:r>
+                        </m:e>
+                      </m:d>
+                    </m:sub>
+                  </m:sSub>
+                </m:e>
+                <m:e>
+                  <m:sSub>
+                    <m:sSubPr>
+                      <m:ctrlPr>
+                        <w:rPr>
+                          <w:rFonts w:ascii="Cambria Math" w:hAnsi="Cambria Math"/>
+                          <w:i/>
+                        </w:rPr>
+                      </m:ctrlPr>
+                    </m:sSubPr>
+                    <m:e>
+                      <m:r>
+                        <w:rPr>
+                          <w:rFonts w:ascii="Cambria Math" w:hAnsi="Cambria Math"/>
+                        </w:rPr>
+                        <m:t>a</m:t>
+                      </m:r>
+                    </m:e>
+                    <m:sub>
+                      <m:r>
+                        <w:rPr>
+                          <w:rFonts w:ascii="Cambria Math" w:hAnsi="Cambria Math"/>
+                        </w:rPr>
+                        <m:t>t</m:t>
+                      </m:r>
+                      <m:d>
+                        <m:dPr>
+                          <m:ctrlPr>
+                            <w:rPr>
+                              <w:rFonts w:ascii="Cambria Math" w:hAnsi="Cambria Math"/>
+                              <w:i/>
+                            </w:rPr>
+                          </m:ctrlPr>
+                        </m:dPr>
+                        <m:e>
+                          <m:r>
+                            <w:rPr>
+                              <w:rFonts w:ascii="Cambria Math" w:hAnsi="Cambria Math"/>
+                            </w:rPr>
+                            <m:t>i</m:t>
+                          </m:r>
+                        </m:e>
+                      </m:d>
+                    </m:sub>
+                  </m:sSub>
+                </m:e>
+              </m:mr>
+            </m:m>
+          </m:e>
+        </m:d>
+      </m:oMath>
+    </w:p>
+    <w:p>
+      <w:r>
+        <w:t xml:space="preserve">at regular time intervals </w:t>
+      </w:r>
+      <m:oMath>
+        <m:r>
+          <w:rPr>
+            <w:rFonts w:ascii="Cambria Math" w:hAnsi="Cambria Math"/>
+          </w:rPr>
+          <m:t>∆t</m:t>
+        </m:r>
+      </m:oMath>
+      <w:r>
+        <w:t xml:space="preserve">. Our initial problem is to infer the value of </w:t>
+      </w:r>
+      <w:r>
+        <w:rPr>
+          <w:i/>
+        </w:rPr>
+        <w:t>r</w:t>
+      </w:r>
+      <w:r>
+        <w:t xml:space="preserve"> from this data. given only the accelerometer output.</w:t>
+      </w:r>
+      <w:r>
+        <w:t xml:space="preserve"> </w:t>
+      </w:r>
+    </w:p>
+    <w:p>
+      <w:pPr>
+        <w:pStyle w:val="Heading1"/>
+      </w:pPr>
+      <w:bookmarkStart w:id="1" w:name="_Toc32648492"/>
+      <w:r>
+        <w:t>Expression involving parameter r</w:t>
+      </w:r>
+      <w:bookmarkEnd w:id="1"/>
+    </w:p>
+    <w:p/>
+    <w:p>
+      <w:r>
+        <w:t>Consider the system</w:t>
+      </w:r>
+      <w:r>
+        <w:t>ssume</w:t>
       </w:r>
       <w:r>
         <w:t xml:space="preserve"> angular velocity </w:t>
@@ -85,7 +846,13 @@
         <w:t>i</w:t>
       </w:r>
       <w:r>
-        <w:t xml:space="preserve">, and uniform acceleration </w:t>
+        <w:t xml:space="preserve">, and uniform </w:t>
+      </w:r>
+      <w:r>
+        <w:t xml:space="preserve">angular </w:t>
+      </w:r>
+      <w:r>
+        <w:t xml:space="preserve">acceleration </w:t>
       </w:r>
       <w:r>
         <w:rPr>
@@ -1956,47 +2723,21 @@
         <w:tab/>
         <w:t>(1)</w:t>
       </w:r>
-    </w:p>
-    <w:p>
-      <w:pPr>
-        <w:rPr>
-          <w:rFonts w:eastAsiaTheme="minorEastAsia"/>
-        </w:rPr>
-      </w:pPr>
+      <w:bookmarkStart w:id="2" w:name="_GoBack"/>
+      <w:bookmarkEnd w:id="2"/>
     </w:p>
     <w:p>
       <w:pPr>
         <w:pStyle w:val="Heading1"/>
-        <w:rPr>
-          <w:rFonts w:eastAsiaTheme="minorEastAsia"/>
-        </w:rPr>
       </w:pPr>
-      <w:r>
-        <w:rPr>
-          <w:rFonts w:eastAsiaTheme="minorEastAsia"/>
-        </w:rPr>
-        <w:t>Direct algebraic solution</w:t>
-      </w:r>
-    </w:p>
-    <w:p/>
-    <w:p>
-      <w:r>
-        <w:t>We can solve the above equation and obtain a closed-form solution for r.</w:t>
-      </w:r>
-    </w:p>
-    <w:p>
-      <w:r>
-        <w:t>r = ...</w:t>
-      </w:r>
-    </w:p>
-    <w:p>
-      <w:r>
-        <w:t>Are there any simplification opportunities? Can it be rewritten in a nicer form?</w:t>
-      </w:r>
+      <w:bookmarkStart w:id="3" w:name="_Toc32648493"/>
+      <w:r>
+        <w:t>Solution via optimization methods</w:t>
+      </w:r>
+      <w:bookmarkEnd w:id="3"/>
     </w:p>
     <w:p>
       <w:pPr>
-        <w:pStyle w:val="Heading1"/>
         <w:rPr>
           <w:rFonts w:eastAsiaTheme="minorEastAsia"/>
         </w:rPr>
@@ -2005,11 +2746,25 @@
         <w:rPr>
           <w:rFonts w:eastAsiaTheme="minorEastAsia"/>
         </w:rPr>
-        <w:t>Solution under a simplification</w:t>
+        <w:t xml:space="preserve">From the full expression, we can use minimization methods to find the optimal value for </w:t>
+      </w:r>
+      <w:r>
+        <w:rPr>
+          <w:rFonts w:eastAsiaTheme="minorEastAsia"/>
+          <w:i/>
+        </w:rPr>
+        <w:t>r</w:t>
+      </w:r>
+      <w:r>
+        <w:rPr>
+          <w:rFonts w:eastAsiaTheme="minorEastAsia"/>
+        </w:rPr>
+        <w:t>, i.e. we can form a cost function</w:t>
       </w:r>
     </w:p>
     <w:p>
       <w:pPr>
+        <w:ind w:firstLine="720"/>
         <w:rPr>
           <w:rFonts w:eastAsiaTheme="minorEastAsia"/>
         </w:rPr>
@@ -2018,516 +2773,14 @@
         <w:rPr>
           <w:rFonts w:eastAsiaTheme="minorEastAsia"/>
         </w:rPr>
-        <w:t>By ignoring</w:t>
-      </w:r>
-      <w:r>
-        <w:rPr>
-          <w:rStyle w:val="FootnoteReference"/>
-          <w:rFonts w:eastAsiaTheme="minorEastAsia"/>
-        </w:rPr>
-        <w:footnoteReference w:id="1"/>
-      </w:r>
-      <w:r>
-        <w:rPr>
-          <w:rFonts w:eastAsiaTheme="minorEastAsia"/>
-        </w:rPr>
-        <w:t xml:space="preserve"> the term</w:t>
-      </w:r>
-      <w:r>
-        <w:rPr>
-          <w:rFonts w:eastAsiaTheme="minorEastAsia"/>
-        </w:rPr>
-        <w:t xml:space="preserve"> in</w:t>
+        <w:t xml:space="preserve"> </w:t>
       </w:r>
       <m:oMath>
         <m:r>
           <w:rPr>
             <w:rFonts w:ascii="Cambria Math" w:eastAsiaTheme="minorEastAsia" w:hAnsi="Cambria Math"/>
           </w:rPr>
-          <m:t xml:space="preserve"> </m:t>
-        </m:r>
-        <m:r>
-          <w:rPr>
-            <w:rFonts w:ascii="Cambria Math" w:hAnsi="Cambria Math"/>
-          </w:rPr>
-          <m:t>∆t</m:t>
-        </m:r>
-      </m:oMath>
-      <w:r>
-        <w:rPr>
-          <w:rFonts w:eastAsiaTheme="minorEastAsia"/>
-        </w:rPr>
-        <w:t>, this simplifies to</w:t>
-      </w:r>
-    </w:p>
-    <w:p>
-      <w:pPr>
-        <w:rPr>
-          <w:rFonts w:eastAsiaTheme="minorEastAsia"/>
-        </w:rPr>
-      </w:pPr>
-      <m:oMathPara>
-        <m:oMath>
-          <m:acc>
-            <m:accPr>
-              <m:chr m:val="̇"/>
-              <m:ctrlPr>
-                <w:rPr>
-                  <w:rFonts w:ascii="Cambria Math" w:hAnsi="Cambria Math"/>
-                  <w:i/>
-                </w:rPr>
-              </m:ctrlPr>
-            </m:accPr>
-            <m:e>
-              <m:sSub>
-                <m:sSubPr>
-                  <m:ctrlPr>
-                    <w:rPr>
-                      <w:rFonts w:ascii="Cambria Math" w:hAnsi="Cambria Math"/>
-                      <w:i/>
-                    </w:rPr>
-                  </m:ctrlPr>
-                </m:sSubPr>
-                <m:e>
-                  <m:r>
-                    <w:rPr>
-                      <w:rFonts w:ascii="Cambria Math" w:hAnsi="Cambria Math"/>
-                    </w:rPr>
-                    <m:t>a</m:t>
-                  </m:r>
-                </m:e>
-                <m:sub>
-                  <m:r>
-                    <w:rPr>
-                      <w:rFonts w:ascii="Cambria Math" w:hAnsi="Cambria Math"/>
-                    </w:rPr>
-                    <m:t>r</m:t>
-                  </m:r>
-                </m:sub>
-              </m:sSub>
-            </m:e>
-          </m:acc>
-          <m:r>
-            <w:rPr>
-              <w:rFonts w:ascii="Cambria Math" w:hAnsi="Cambria Math"/>
-            </w:rPr>
-            <m:t>=2</m:t>
-          </m:r>
-          <m:sSub>
-            <m:sSubPr>
-              <m:ctrlPr>
-                <w:rPr>
-                  <w:rFonts w:ascii="Cambria Math" w:hAnsi="Cambria Math"/>
-                  <w:i/>
-                </w:rPr>
-              </m:ctrlPr>
-            </m:sSubPr>
-            <m:e>
-              <m:r>
-                <w:rPr>
-                  <w:rFonts w:ascii="Cambria Math" w:hAnsi="Cambria Math"/>
-                </w:rPr>
-                <m:t>a</m:t>
-              </m:r>
-            </m:e>
-            <m:sub>
-              <m:r>
-                <w:rPr>
-                  <w:rFonts w:ascii="Cambria Math" w:hAnsi="Cambria Math"/>
-                </w:rPr>
-                <m:t>t</m:t>
-              </m:r>
-              <m:d>
-                <m:dPr>
-                  <m:ctrlPr>
-                    <w:rPr>
-                      <w:rFonts w:ascii="Cambria Math" w:hAnsi="Cambria Math"/>
-                      <w:i/>
-                    </w:rPr>
-                  </m:ctrlPr>
-                </m:dPr>
-                <m:e>
-                  <m:r>
-                    <w:rPr>
-                      <w:rFonts w:ascii="Cambria Math" w:hAnsi="Cambria Math"/>
-                    </w:rPr>
-                    <m:t>i</m:t>
-                  </m:r>
-                </m:e>
-              </m:d>
-            </m:sub>
-          </m:sSub>
-          <m:rad>
-            <m:radPr>
-              <m:degHide m:val="1"/>
-              <m:ctrlPr>
-                <w:rPr>
-                  <w:rFonts w:ascii="Cambria Math" w:hAnsi="Cambria Math"/>
-                  <w:i/>
-                </w:rPr>
-              </m:ctrlPr>
-            </m:radPr>
-            <m:deg/>
-            <m:e>
-              <m:f>
-                <m:fPr>
-                  <m:ctrlPr>
-                    <w:rPr>
-                      <w:rFonts w:ascii="Cambria Math" w:hAnsi="Cambria Math"/>
-                      <w:i/>
-                    </w:rPr>
-                  </m:ctrlPr>
-                </m:fPr>
-                <m:num>
-                  <m:sSub>
-                    <m:sSubPr>
-                      <m:ctrlPr>
-                        <w:rPr>
-                          <w:rFonts w:ascii="Cambria Math" w:hAnsi="Cambria Math"/>
-                          <w:i/>
-                        </w:rPr>
-                      </m:ctrlPr>
-                    </m:sSubPr>
-                    <m:e>
-                      <m:r>
-                        <w:rPr>
-                          <w:rFonts w:ascii="Cambria Math" w:hAnsi="Cambria Math"/>
-                        </w:rPr>
-                        <m:t>a</m:t>
-                      </m:r>
-                    </m:e>
-                    <m:sub>
-                      <m:r>
-                        <w:rPr>
-                          <w:rFonts w:ascii="Cambria Math" w:hAnsi="Cambria Math"/>
-                        </w:rPr>
-                        <m:t>r</m:t>
-                      </m:r>
-                      <m:d>
-                        <m:dPr>
-                          <m:ctrlPr>
-                            <w:rPr>
-                              <w:rFonts w:ascii="Cambria Math" w:hAnsi="Cambria Math"/>
-                              <w:i/>
-                            </w:rPr>
-                          </m:ctrlPr>
-                        </m:dPr>
-                        <m:e>
-                          <m:r>
-                            <w:rPr>
-                              <w:rFonts w:ascii="Cambria Math" w:hAnsi="Cambria Math"/>
-                            </w:rPr>
-                            <m:t>i</m:t>
-                          </m:r>
-                        </m:e>
-                      </m:d>
-                    </m:sub>
-                  </m:sSub>
-                </m:num>
-                <m:den>
-                  <m:r>
-                    <w:rPr>
-                      <w:rFonts w:ascii="Cambria Math" w:hAnsi="Cambria Math"/>
-                    </w:rPr>
-                    <m:t>r</m:t>
-                  </m:r>
-                </m:den>
-              </m:f>
-            </m:e>
-          </m:rad>
-        </m:oMath>
-      </m:oMathPara>
-    </w:p>
-    <w:p>
-      <w:pPr>
-        <w:rPr>
-          <w:rFonts w:eastAsiaTheme="minorEastAsia"/>
-        </w:rPr>
-      </w:pPr>
-      <w:r>
-        <w:rPr>
-          <w:rFonts w:eastAsiaTheme="minorEastAsia"/>
-        </w:rPr>
-        <w:t xml:space="preserve">which can easily be solved for r. </w:t>
-      </w:r>
-    </w:p>
-    <w:p>
-      <w:pPr>
-        <w:rPr>
-          <w:rFonts w:eastAsiaTheme="minorEastAsia"/>
-        </w:rPr>
-      </w:pPr>
-      <m:oMathPara>
-        <m:oMath>
-          <m:r>
-            <w:rPr>
-              <w:rFonts w:ascii="Cambria Math" w:eastAsiaTheme="minorEastAsia" w:hAnsi="Cambria Math"/>
-            </w:rPr>
-            <m:t>r=4</m:t>
-          </m:r>
-          <m:sSup>
-            <m:sSupPr>
-              <m:ctrlPr>
-                <w:rPr>
-                  <w:rFonts w:ascii="Cambria Math" w:eastAsiaTheme="minorEastAsia" w:hAnsi="Cambria Math"/>
-                  <w:i/>
-                </w:rPr>
-              </m:ctrlPr>
-            </m:sSupPr>
-            <m:e>
-              <m:sSub>
-                <m:sSubPr>
-                  <m:ctrlPr>
-                    <w:rPr>
-                      <w:rFonts w:ascii="Cambria Math" w:hAnsi="Cambria Math"/>
-                      <w:i/>
-                    </w:rPr>
-                  </m:ctrlPr>
-                </m:sSubPr>
-                <m:e>
-                  <m:r>
-                    <w:rPr>
-                      <w:rFonts w:ascii="Cambria Math" w:hAnsi="Cambria Math"/>
-                    </w:rPr>
-                    <m:t>a</m:t>
-                  </m:r>
-                </m:e>
-                <m:sub>
-                  <m:r>
-                    <w:rPr>
-                      <w:rFonts w:ascii="Cambria Math" w:hAnsi="Cambria Math"/>
-                    </w:rPr>
-                    <m:t>t</m:t>
-                  </m:r>
-                  <m:d>
-                    <m:dPr>
-                      <m:ctrlPr>
-                        <w:rPr>
-                          <w:rFonts w:ascii="Cambria Math" w:hAnsi="Cambria Math"/>
-                          <w:i/>
-                        </w:rPr>
-                      </m:ctrlPr>
-                    </m:dPr>
-                    <m:e>
-                      <m:r>
-                        <w:rPr>
-                          <w:rFonts w:ascii="Cambria Math" w:hAnsi="Cambria Math"/>
-                        </w:rPr>
-                        <m:t>i</m:t>
-                      </m:r>
-                    </m:e>
-                  </m:d>
-                </m:sub>
-              </m:sSub>
-            </m:e>
-            <m:sup>
-              <m:r>
-                <w:rPr>
-                  <w:rFonts w:ascii="Cambria Math" w:eastAsiaTheme="minorEastAsia" w:hAnsi="Cambria Math"/>
-                </w:rPr>
-                <m:t>2</m:t>
-              </m:r>
-            </m:sup>
-          </m:sSup>
-          <m:f>
-            <m:fPr>
-              <m:ctrlPr>
-                <w:rPr>
-                  <w:rFonts w:ascii="Cambria Math" w:eastAsiaTheme="minorEastAsia" w:hAnsi="Cambria Math"/>
-                  <w:i/>
-                </w:rPr>
-              </m:ctrlPr>
-            </m:fPr>
-            <m:num>
-              <m:sSub>
-                <m:sSubPr>
-                  <m:ctrlPr>
-                    <w:rPr>
-                      <w:rFonts w:ascii="Cambria Math" w:hAnsi="Cambria Math"/>
-                      <w:i/>
-                    </w:rPr>
-                  </m:ctrlPr>
-                </m:sSubPr>
-                <m:e>
-                  <m:r>
-                    <w:rPr>
-                      <w:rFonts w:ascii="Cambria Math" w:hAnsi="Cambria Math"/>
-                    </w:rPr>
-                    <m:t>a</m:t>
-                  </m:r>
-                </m:e>
-                <m:sub>
-                  <m:r>
-                    <w:rPr>
-                      <w:rFonts w:ascii="Cambria Math" w:hAnsi="Cambria Math"/>
-                    </w:rPr>
-                    <m:t>r</m:t>
-                  </m:r>
-                  <m:d>
-                    <m:dPr>
-                      <m:ctrlPr>
-                        <w:rPr>
-                          <w:rFonts w:ascii="Cambria Math" w:hAnsi="Cambria Math"/>
-                          <w:i/>
-                        </w:rPr>
-                      </m:ctrlPr>
-                    </m:dPr>
-                    <m:e>
-                      <m:r>
-                        <w:rPr>
-                          <w:rFonts w:ascii="Cambria Math" w:hAnsi="Cambria Math"/>
-                        </w:rPr>
-                        <m:t>i</m:t>
-                      </m:r>
-                    </m:e>
-                  </m:d>
-                </m:sub>
-              </m:sSub>
-            </m:num>
-            <m:den>
-              <m:sSup>
-                <m:sSupPr>
-                  <m:ctrlPr>
-                    <w:rPr>
-                      <w:rFonts w:ascii="Cambria Math" w:eastAsiaTheme="minorEastAsia" w:hAnsi="Cambria Math"/>
-                      <w:i/>
-                    </w:rPr>
-                  </m:ctrlPr>
-                </m:sSupPr>
-                <m:e>
-                  <m:acc>
-                    <m:accPr>
-                      <m:chr m:val="̇"/>
-                      <m:ctrlPr>
-                        <w:rPr>
-                          <w:rFonts w:ascii="Cambria Math" w:hAnsi="Cambria Math"/>
-                          <w:i/>
-                        </w:rPr>
-                      </m:ctrlPr>
-                    </m:accPr>
-                    <m:e>
-                      <m:sSub>
-                        <m:sSubPr>
-                          <m:ctrlPr>
-                            <w:rPr>
-                              <w:rFonts w:ascii="Cambria Math" w:hAnsi="Cambria Math"/>
-                              <w:i/>
-                            </w:rPr>
-                          </m:ctrlPr>
-                        </m:sSubPr>
-                        <m:e>
-                          <m:r>
-                            <w:rPr>
-                              <w:rFonts w:ascii="Cambria Math" w:hAnsi="Cambria Math"/>
-                            </w:rPr>
-                            <m:t>a</m:t>
-                          </m:r>
-                        </m:e>
-                        <m:sub>
-                          <m:r>
-                            <w:rPr>
-                              <w:rFonts w:ascii="Cambria Math" w:hAnsi="Cambria Math"/>
-                            </w:rPr>
-                            <m:t>r</m:t>
-                          </m:r>
-                        </m:sub>
-                      </m:sSub>
-                    </m:e>
-                  </m:acc>
-                </m:e>
-                <m:sup>
-                  <m:r>
-                    <w:rPr>
-                      <w:rFonts w:ascii="Cambria Math" w:eastAsiaTheme="minorEastAsia" w:hAnsi="Cambria Math"/>
-                    </w:rPr>
-                    <m:t>2</m:t>
-                  </m:r>
-                </m:sup>
-              </m:sSup>
-            </m:den>
-          </m:f>
-        </m:oMath>
-      </m:oMathPara>
-    </w:p>
-    <w:p>
-      <w:pPr>
-        <w:rPr>
-          <w:rFonts w:eastAsiaTheme="minorEastAsia"/>
-        </w:rPr>
-      </w:pPr>
-      <w:r>
-        <w:rPr>
-          <w:rFonts w:eastAsiaTheme="minorEastAsia"/>
-        </w:rPr>
-        <w:t>after which alpha is easily found.</w:t>
-      </w:r>
-    </w:p>
-    <w:p>
-      <w:pPr>
-        <w:rPr>
-          <w:rFonts w:eastAsiaTheme="minorEastAsia"/>
-        </w:rPr>
-      </w:pPr>
-    </w:p>
-    <w:p>
-      <w:pPr>
-        <w:pStyle w:val="Heading1"/>
-      </w:pPr>
-      <w:r>
-        <w:t>Solution via optimization methods</w:t>
-      </w:r>
-    </w:p>
-    <w:p>
-      <w:pPr>
-        <w:rPr>
-          <w:rFonts w:eastAsiaTheme="minorEastAsia"/>
-        </w:rPr>
-      </w:pPr>
-      <w:r>
-        <w:rPr>
-          <w:rFonts w:eastAsiaTheme="minorEastAsia"/>
-        </w:rPr>
-        <w:t>From the full expression, we can use minimization me</w:t>
-      </w:r>
-      <w:r>
-        <w:rPr>
-          <w:rFonts w:eastAsiaTheme="minorEastAsia"/>
-        </w:rPr>
-        <w:t>thods to find the optimal value for r, i.e.</w:t>
-      </w:r>
-    </w:p>
-    <w:p>
-      <w:pPr>
-        <w:rPr>
-          <w:rFonts w:eastAsiaTheme="minorEastAsia"/>
-        </w:rPr>
-      </w:pPr>
-      <w:r>
-        <w:rPr>
-          <w:rFonts w:eastAsiaTheme="minorEastAsia"/>
-        </w:rPr>
-        <w:t>form a cost function</w:t>
-      </w:r>
-    </w:p>
-    <w:p>
-      <w:pPr>
-        <w:ind w:firstLine="720"/>
-        <w:rPr>
-          <w:rFonts w:eastAsiaTheme="minorEastAsia"/>
-        </w:rPr>
-      </w:pPr>
-      <w:r>
-        <w:rPr>
-          <w:rFonts w:eastAsiaTheme="minorEastAsia"/>
-        </w:rPr>
-        <w:t xml:space="preserve"> </w:t>
-      </w:r>
-      <m:oMath>
-        <m:r>
-          <w:rPr>
-            <w:rFonts w:ascii="Cambria Math" w:eastAsiaTheme="minorEastAsia" w:hAnsi="Cambria Math"/>
-          </w:rPr>
-          <m:t>c=</m:t>
+          <m:t>c≡</m:t>
         </m:r>
         <m:acc>
           <m:accPr>
@@ -2810,8 +3063,101 @@
         <w:rPr>
           <w:rFonts w:eastAsiaTheme="minorEastAsia"/>
         </w:rPr>
-        <w:t>and minimize against r.</w:t>
-      </w:r>
+        <w:t>and minimize against r. We actually want the value of r that brings c closest to zero, so we will have to rectify it by an additional operation such as squaring it, eg we will minimize</w:t>
+      </w:r>
+    </w:p>
+    <w:p>
+      <w:pPr>
+        <w:rPr>
+          <w:rFonts w:eastAsiaTheme="minorEastAsia"/>
+        </w:rPr>
+      </w:pPr>
+      <m:oMathPara>
+        <m:oMath>
+          <m:r>
+            <w:rPr>
+              <w:rFonts w:ascii="Cambria Math" w:hAnsi="Cambria Math"/>
+            </w:rPr>
+            <m:t>c'</m:t>
+          </m:r>
+          <m:d>
+            <m:dPr>
+              <m:ctrlPr>
+                <w:rPr>
+                  <w:rFonts w:ascii="Cambria Math" w:hAnsi="Cambria Math"/>
+                  <w:i/>
+                </w:rPr>
+              </m:ctrlPr>
+            </m:dPr>
+            <m:e>
+              <m:r>
+                <w:rPr>
+                  <w:rFonts w:ascii="Cambria Math" w:hAnsi="Cambria Math"/>
+                </w:rPr>
+                <m:t>r</m:t>
+              </m:r>
+            </m:e>
+          </m:d>
+          <m:r>
+            <w:rPr>
+              <w:rFonts w:ascii="Cambria Math" w:hAnsi="Cambria Math"/>
+            </w:rPr>
+            <m:t>≡</m:t>
+          </m:r>
+          <m:sSup>
+            <m:sSupPr>
+              <m:ctrlPr>
+                <w:rPr>
+                  <w:rFonts w:ascii="Cambria Math" w:hAnsi="Cambria Math"/>
+                  <w:i/>
+                </w:rPr>
+              </m:ctrlPr>
+            </m:sSupPr>
+            <m:e>
+              <m:r>
+                <w:rPr>
+                  <w:rFonts w:ascii="Cambria Math" w:hAnsi="Cambria Math"/>
+                </w:rPr>
+                <m:t>c</m:t>
+              </m:r>
+            </m:e>
+            <m:sup>
+              <m:r>
+                <w:rPr>
+                  <w:rFonts w:ascii="Cambria Math" w:hAnsi="Cambria Math"/>
+                </w:rPr>
+                <m:t>2</m:t>
+              </m:r>
+            </m:sup>
+          </m:sSup>
+          <m:r>
+            <w:rPr>
+              <w:rFonts w:ascii="Cambria Math" w:hAnsi="Cambria Math"/>
+            </w:rPr>
+            <m:t>(r)</m:t>
+          </m:r>
+        </m:oMath>
+      </m:oMathPara>
+    </w:p>
+    <w:p>
+      <w:pPr>
+        <w:rPr>
+          <w:rFonts w:eastAsiaTheme="minorEastAsia"/>
+        </w:rPr>
+      </w:pPr>
+      <w:r>
+        <w:rPr>
+          <w:rFonts w:eastAsiaTheme="minorEastAsia"/>
+        </w:rPr>
+        <w:t>( Ferenc: I pursue this line of thought in the next document; the rest can be skipped )</w:t>
+      </w:r>
+    </w:p>
+    <w:p>
+      <w:pPr>
+        <w:rPr>
+          <w:rFonts w:eastAsiaTheme="minorEastAsia"/>
+        </w:rPr>
+      </w:pPr>
     </w:p>
     <w:p>
       <w:pPr>
@@ -2820,11 +3166,558 @@
           <w:rFonts w:eastAsiaTheme="minorEastAsia"/>
         </w:rPr>
       </w:pPr>
-      <w:r>
-        <w:rPr>
-          <w:rFonts w:eastAsiaTheme="minorEastAsia"/>
-        </w:rPr>
-        <w:t>Warm-up exercise for implementing a</w:t>
+      <w:bookmarkStart w:id="4" w:name="_Toc32648494"/>
+      <w:r>
+        <w:rPr>
+          <w:rFonts w:eastAsiaTheme="minorEastAsia"/>
+        </w:rPr>
+        <w:t>Student exercises</w:t>
+      </w:r>
+      <w:bookmarkEnd w:id="4"/>
+    </w:p>
+    <w:p/>
+    <w:p>
+      <w:pPr>
+        <w:pStyle w:val="Heading2"/>
+        <w:rPr>
+          <w:rFonts w:eastAsiaTheme="minorEastAsia"/>
+        </w:rPr>
+      </w:pPr>
+      <w:bookmarkStart w:id="5" w:name="_Toc32648495"/>
+      <w:r>
+        <w:rPr>
+          <w:rFonts w:eastAsiaTheme="minorEastAsia"/>
+        </w:rPr>
+        <w:t>Direct algebraic solution</w:t>
+      </w:r>
+      <w:bookmarkEnd w:id="5"/>
+    </w:p>
+    <w:p/>
+    <w:p>
+      <w:r>
+        <w:t>We can solve the above equation and obtain a closed-form solution for r.</w:t>
+      </w:r>
+    </w:p>
+    <w:p>
+      <w:r>
+        <w:t>r = ...</w:t>
+      </w:r>
+    </w:p>
+    <w:p>
+      <w:r>
+        <w:t xml:space="preserve">Are there any simplification opportunities? </w:t>
+      </w:r>
+      <w:r>
+        <w:t xml:space="preserve">Any restrictions implied from the requirement that r must be non-negative? </w:t>
+      </w:r>
+      <w:r>
+        <w:t>Can it be rewritten in a nicer form?</w:t>
+      </w:r>
+    </w:p>
+    <w:p>
+      <w:r>
+        <w:t>( Ferenc:</w:t>
+      </w:r>
+      <w:r>
+        <w:t xml:space="preserve"> I start exploring this a bit in the accompanying doc )</w:t>
+      </w:r>
+    </w:p>
+    <w:p>
+      <w:pPr>
+        <w:rPr>
+          <w:rFonts w:eastAsiaTheme="minorEastAsia"/>
+        </w:rPr>
+      </w:pPr>
+    </w:p>
+    <w:p>
+      <w:pPr>
+        <w:pStyle w:val="Heading2"/>
+        <w:rPr>
+          <w:rFonts w:eastAsiaTheme="minorEastAsia"/>
+        </w:rPr>
+      </w:pPr>
+      <w:bookmarkStart w:id="6" w:name="_Toc32648496"/>
+      <w:r>
+        <w:rPr>
+          <w:rFonts w:eastAsiaTheme="minorEastAsia"/>
+        </w:rPr>
+        <w:t>Solution under a simplification</w:t>
+      </w:r>
+      <w:bookmarkEnd w:id="6"/>
+    </w:p>
+    <w:p>
+      <w:pPr>
+        <w:rPr>
+          <w:rFonts w:eastAsiaTheme="minorEastAsia"/>
+        </w:rPr>
+      </w:pPr>
+      <w:r>
+        <w:rPr>
+          <w:rFonts w:eastAsiaTheme="minorEastAsia"/>
+        </w:rPr>
+        <w:t>By ignoring</w:t>
+      </w:r>
+      <w:r>
+        <w:rPr>
+          <w:rStyle w:val="FootnoteReference"/>
+          <w:rFonts w:eastAsiaTheme="minorEastAsia"/>
+        </w:rPr>
+        <w:footnoteReference w:id="1"/>
+      </w:r>
+      <w:r>
+        <w:rPr>
+          <w:rFonts w:eastAsiaTheme="minorEastAsia"/>
+        </w:rPr>
+        <w:t xml:space="preserve"> the term in</w:t>
+      </w:r>
+      <m:oMath>
+        <m:r>
+          <w:rPr>
+            <w:rFonts w:ascii="Cambria Math" w:eastAsiaTheme="minorEastAsia" w:hAnsi="Cambria Math"/>
+          </w:rPr>
+          <m:t xml:space="preserve"> </m:t>
+        </m:r>
+        <m:r>
+          <w:rPr>
+            <w:rFonts w:ascii="Cambria Math" w:hAnsi="Cambria Math"/>
+          </w:rPr>
+          <m:t>∆t</m:t>
+        </m:r>
+      </m:oMath>
+      <w:r>
+        <w:rPr>
+          <w:rFonts w:eastAsiaTheme="minorEastAsia"/>
+        </w:rPr>
+        <w:t>, this simplifies to</w:t>
+      </w:r>
+    </w:p>
+    <w:p>
+      <w:pPr>
+        <w:rPr>
+          <w:rFonts w:eastAsiaTheme="minorEastAsia"/>
+        </w:rPr>
+      </w:pPr>
+      <m:oMathPara>
+        <m:oMath>
+          <m:acc>
+            <m:accPr>
+              <m:chr m:val="̇"/>
+              <m:ctrlPr>
+                <w:rPr>
+                  <w:rFonts w:ascii="Cambria Math" w:hAnsi="Cambria Math"/>
+                  <w:i/>
+                </w:rPr>
+              </m:ctrlPr>
+            </m:accPr>
+            <m:e>
+              <m:sSub>
+                <m:sSubPr>
+                  <m:ctrlPr>
+                    <w:rPr>
+                      <w:rFonts w:ascii="Cambria Math" w:hAnsi="Cambria Math"/>
+                      <w:i/>
+                    </w:rPr>
+                  </m:ctrlPr>
+                </m:sSubPr>
+                <m:e>
+                  <m:r>
+                    <w:rPr>
+                      <w:rFonts w:ascii="Cambria Math" w:hAnsi="Cambria Math"/>
+                    </w:rPr>
+                    <m:t>a</m:t>
+                  </m:r>
+                </m:e>
+                <m:sub>
+                  <m:r>
+                    <w:rPr>
+                      <w:rFonts w:ascii="Cambria Math" w:hAnsi="Cambria Math"/>
+                    </w:rPr>
+                    <m:t>r</m:t>
+                  </m:r>
+                </m:sub>
+              </m:sSub>
+            </m:e>
+          </m:acc>
+          <m:r>
+            <w:rPr>
+              <w:rFonts w:ascii="Cambria Math" w:hAnsi="Cambria Math"/>
+            </w:rPr>
+            <m:t>=2</m:t>
+          </m:r>
+          <m:sSub>
+            <m:sSubPr>
+              <m:ctrlPr>
+                <w:rPr>
+                  <w:rFonts w:ascii="Cambria Math" w:hAnsi="Cambria Math"/>
+                  <w:i/>
+                </w:rPr>
+              </m:ctrlPr>
+            </m:sSubPr>
+            <m:e>
+              <m:r>
+                <w:rPr>
+                  <w:rFonts w:ascii="Cambria Math" w:hAnsi="Cambria Math"/>
+                </w:rPr>
+                <m:t>a</m:t>
+              </m:r>
+            </m:e>
+            <m:sub>
+              <m:r>
+                <w:rPr>
+                  <w:rFonts w:ascii="Cambria Math" w:hAnsi="Cambria Math"/>
+                </w:rPr>
+                <m:t>t</m:t>
+              </m:r>
+              <m:d>
+                <m:dPr>
+                  <m:ctrlPr>
+                    <w:rPr>
+                      <w:rFonts w:ascii="Cambria Math" w:hAnsi="Cambria Math"/>
+                      <w:i/>
+                    </w:rPr>
+                  </m:ctrlPr>
+                </m:dPr>
+                <m:e>
+                  <m:r>
+                    <w:rPr>
+                      <w:rFonts w:ascii="Cambria Math" w:hAnsi="Cambria Math"/>
+                    </w:rPr>
+                    <m:t>i</m:t>
+                  </m:r>
+                </m:e>
+              </m:d>
+            </m:sub>
+          </m:sSub>
+          <m:rad>
+            <m:radPr>
+              <m:degHide m:val="1"/>
+              <m:ctrlPr>
+                <w:rPr>
+                  <w:rFonts w:ascii="Cambria Math" w:hAnsi="Cambria Math"/>
+                  <w:i/>
+                </w:rPr>
+              </m:ctrlPr>
+            </m:radPr>
+            <m:deg/>
+            <m:e>
+              <m:f>
+                <m:fPr>
+                  <m:ctrlPr>
+                    <w:rPr>
+                      <w:rFonts w:ascii="Cambria Math" w:hAnsi="Cambria Math"/>
+                      <w:i/>
+                    </w:rPr>
+                  </m:ctrlPr>
+                </m:fPr>
+                <m:num>
+                  <m:sSub>
+                    <m:sSubPr>
+                      <m:ctrlPr>
+                        <w:rPr>
+                          <w:rFonts w:ascii="Cambria Math" w:hAnsi="Cambria Math"/>
+                          <w:i/>
+                        </w:rPr>
+                      </m:ctrlPr>
+                    </m:sSubPr>
+                    <m:e>
+                      <m:r>
+                        <w:rPr>
+                          <w:rFonts w:ascii="Cambria Math" w:hAnsi="Cambria Math"/>
+                        </w:rPr>
+                        <m:t>a</m:t>
+                      </m:r>
+                    </m:e>
+                    <m:sub>
+                      <m:r>
+                        <w:rPr>
+                          <w:rFonts w:ascii="Cambria Math" w:hAnsi="Cambria Math"/>
+                        </w:rPr>
+                        <m:t>r</m:t>
+                      </m:r>
+                      <m:d>
+                        <m:dPr>
+                          <m:ctrlPr>
+                            <w:rPr>
+                              <w:rFonts w:ascii="Cambria Math" w:hAnsi="Cambria Math"/>
+                              <w:i/>
+                            </w:rPr>
+                          </m:ctrlPr>
+                        </m:dPr>
+                        <m:e>
+                          <m:r>
+                            <w:rPr>
+                              <w:rFonts w:ascii="Cambria Math" w:hAnsi="Cambria Math"/>
+                            </w:rPr>
+                            <m:t>i</m:t>
+                          </m:r>
+                        </m:e>
+                      </m:d>
+                    </m:sub>
+                  </m:sSub>
+                </m:num>
+                <m:den>
+                  <m:r>
+                    <w:rPr>
+                      <w:rFonts w:ascii="Cambria Math" w:hAnsi="Cambria Math"/>
+                    </w:rPr>
+                    <m:t>r</m:t>
+                  </m:r>
+                </m:den>
+              </m:f>
+            </m:e>
+          </m:rad>
+        </m:oMath>
+      </m:oMathPara>
+    </w:p>
+    <w:p>
+      <w:pPr>
+        <w:rPr>
+          <w:rFonts w:eastAsiaTheme="minorEastAsia"/>
+        </w:rPr>
+      </w:pPr>
+      <w:r>
+        <w:rPr>
+          <w:rFonts w:eastAsiaTheme="minorEastAsia"/>
+        </w:rPr>
+        <w:t xml:space="preserve">which can easily be solved for r. </w:t>
+      </w:r>
+    </w:p>
+    <w:p>
+      <w:pPr>
+        <w:rPr>
+          <w:rFonts w:eastAsiaTheme="minorEastAsia"/>
+        </w:rPr>
+      </w:pPr>
+      <m:oMathPara>
+        <m:oMath>
+          <m:r>
+            <w:rPr>
+              <w:rFonts w:ascii="Cambria Math" w:eastAsiaTheme="minorEastAsia" w:hAnsi="Cambria Math"/>
+            </w:rPr>
+            <m:t>r=4</m:t>
+          </m:r>
+          <m:sSup>
+            <m:sSupPr>
+              <m:ctrlPr>
+                <w:rPr>
+                  <w:rFonts w:ascii="Cambria Math" w:eastAsiaTheme="minorEastAsia" w:hAnsi="Cambria Math"/>
+                  <w:i/>
+                </w:rPr>
+              </m:ctrlPr>
+            </m:sSupPr>
+            <m:e>
+              <m:sSub>
+                <m:sSubPr>
+                  <m:ctrlPr>
+                    <w:rPr>
+                      <w:rFonts w:ascii="Cambria Math" w:hAnsi="Cambria Math"/>
+                      <w:i/>
+                    </w:rPr>
+                  </m:ctrlPr>
+                </m:sSubPr>
+                <m:e>
+                  <m:r>
+                    <w:rPr>
+                      <w:rFonts w:ascii="Cambria Math" w:hAnsi="Cambria Math"/>
+                    </w:rPr>
+                    <m:t>a</m:t>
+                  </m:r>
+                </m:e>
+                <m:sub>
+                  <m:r>
+                    <w:rPr>
+                      <w:rFonts w:ascii="Cambria Math" w:hAnsi="Cambria Math"/>
+                    </w:rPr>
+                    <m:t>t</m:t>
+                  </m:r>
+                  <m:d>
+                    <m:dPr>
+                      <m:ctrlPr>
+                        <w:rPr>
+                          <w:rFonts w:ascii="Cambria Math" w:hAnsi="Cambria Math"/>
+                          <w:i/>
+                        </w:rPr>
+                      </m:ctrlPr>
+                    </m:dPr>
+                    <m:e>
+                      <m:r>
+                        <w:rPr>
+                          <w:rFonts w:ascii="Cambria Math" w:hAnsi="Cambria Math"/>
+                        </w:rPr>
+                        <m:t>i</m:t>
+                      </m:r>
+                    </m:e>
+                  </m:d>
+                </m:sub>
+              </m:sSub>
+            </m:e>
+            <m:sup>
+              <m:r>
+                <w:rPr>
+                  <w:rFonts w:ascii="Cambria Math" w:eastAsiaTheme="minorEastAsia" w:hAnsi="Cambria Math"/>
+                </w:rPr>
+                <m:t>2</m:t>
+              </m:r>
+            </m:sup>
+          </m:sSup>
+          <m:f>
+            <m:fPr>
+              <m:ctrlPr>
+                <w:rPr>
+                  <w:rFonts w:ascii="Cambria Math" w:eastAsiaTheme="minorEastAsia" w:hAnsi="Cambria Math"/>
+                  <w:i/>
+                </w:rPr>
+              </m:ctrlPr>
+            </m:fPr>
+            <m:num>
+              <m:sSub>
+                <m:sSubPr>
+                  <m:ctrlPr>
+                    <w:rPr>
+                      <w:rFonts w:ascii="Cambria Math" w:hAnsi="Cambria Math"/>
+                      <w:i/>
+                    </w:rPr>
+                  </m:ctrlPr>
+                </m:sSubPr>
+                <m:e>
+                  <m:r>
+                    <w:rPr>
+                      <w:rFonts w:ascii="Cambria Math" w:hAnsi="Cambria Math"/>
+                    </w:rPr>
+                    <m:t>a</m:t>
+                  </m:r>
+                </m:e>
+                <m:sub>
+                  <m:r>
+                    <w:rPr>
+                      <w:rFonts w:ascii="Cambria Math" w:hAnsi="Cambria Math"/>
+                    </w:rPr>
+                    <m:t>r</m:t>
+                  </m:r>
+                  <m:d>
+                    <m:dPr>
+                      <m:ctrlPr>
+                        <w:rPr>
+                          <w:rFonts w:ascii="Cambria Math" w:hAnsi="Cambria Math"/>
+                          <w:i/>
+                        </w:rPr>
+                      </m:ctrlPr>
+                    </m:dPr>
+                    <m:e>
+                      <m:r>
+                        <w:rPr>
+                          <w:rFonts w:ascii="Cambria Math" w:hAnsi="Cambria Math"/>
+                        </w:rPr>
+                        <m:t>i</m:t>
+                      </m:r>
+                    </m:e>
+                  </m:d>
+                </m:sub>
+              </m:sSub>
+            </m:num>
+            <m:den>
+              <m:sSup>
+                <m:sSupPr>
+                  <m:ctrlPr>
+                    <w:rPr>
+                      <w:rFonts w:ascii="Cambria Math" w:eastAsiaTheme="minorEastAsia" w:hAnsi="Cambria Math"/>
+                      <w:i/>
+                    </w:rPr>
+                  </m:ctrlPr>
+                </m:sSupPr>
+                <m:e>
+                  <m:acc>
+                    <m:accPr>
+                      <m:chr m:val="̇"/>
+                      <m:ctrlPr>
+                        <w:rPr>
+                          <w:rFonts w:ascii="Cambria Math" w:hAnsi="Cambria Math"/>
+                          <w:i/>
+                        </w:rPr>
+                      </m:ctrlPr>
+                    </m:accPr>
+                    <m:e>
+                      <m:sSub>
+                        <m:sSubPr>
+                          <m:ctrlPr>
+                            <w:rPr>
+                              <w:rFonts w:ascii="Cambria Math" w:hAnsi="Cambria Math"/>
+                              <w:i/>
+                            </w:rPr>
+                          </m:ctrlPr>
+                        </m:sSubPr>
+                        <m:e>
+                          <m:r>
+                            <w:rPr>
+                              <w:rFonts w:ascii="Cambria Math" w:hAnsi="Cambria Math"/>
+                            </w:rPr>
+                            <m:t>a</m:t>
+                          </m:r>
+                        </m:e>
+                        <m:sub>
+                          <m:r>
+                            <w:rPr>
+                              <w:rFonts w:ascii="Cambria Math" w:hAnsi="Cambria Math"/>
+                            </w:rPr>
+                            <m:t>r</m:t>
+                          </m:r>
+                        </m:sub>
+                      </m:sSub>
+                    </m:e>
+                  </m:acc>
+                </m:e>
+                <m:sup>
+                  <m:r>
+                    <w:rPr>
+                      <w:rFonts w:ascii="Cambria Math" w:eastAsiaTheme="minorEastAsia" w:hAnsi="Cambria Math"/>
+                    </w:rPr>
+                    <m:t>2</m:t>
+                  </m:r>
+                </m:sup>
+              </m:sSup>
+            </m:den>
+          </m:f>
+        </m:oMath>
+      </m:oMathPara>
+    </w:p>
+    <w:p>
+      <w:pPr>
+        <w:rPr>
+          <w:rFonts w:eastAsiaTheme="minorEastAsia"/>
+        </w:rPr>
+      </w:pPr>
+      <w:r>
+        <w:rPr>
+          <w:rFonts w:eastAsiaTheme="minorEastAsia"/>
+        </w:rPr>
+        <w:t>after which alpha is easily found.</w:t>
+      </w:r>
+    </w:p>
+    <w:p>
+      <w:pPr>
+        <w:pStyle w:val="Heading2"/>
+        <w:rPr>
+          <w:rFonts w:eastAsiaTheme="minorEastAsia"/>
+        </w:rPr>
+      </w:pPr>
+      <w:bookmarkStart w:id="7" w:name="_Toc32648497"/>
+      <w:r>
+        <w:rPr>
+          <w:rFonts w:eastAsiaTheme="minorEastAsia"/>
+        </w:rPr>
+        <w:t xml:space="preserve">Warm-up </w:t>
+      </w:r>
+      <w:r>
+        <w:rPr>
+          <w:rFonts w:eastAsiaTheme="minorEastAsia"/>
+        </w:rPr>
+        <w:t xml:space="preserve">programming </w:t>
+      </w:r>
+      <w:r>
+        <w:rPr>
+          <w:rFonts w:eastAsiaTheme="minorEastAsia"/>
+        </w:rPr>
+        <w:t>exercise for implementing a</w:t>
       </w:r>
       <w:r>
         <w:rPr>
@@ -2838,6 +3731,7 @@
         </w:rPr>
         <w:t>m</w:t>
       </w:r>
+      <w:bookmarkEnd w:id="7"/>
       <w:r>
         <w:rPr>
           <w:rFonts w:eastAsiaTheme="minorEastAsia"/>
@@ -3792,6 +4686,28 @@
       <w:szCs w:val="32"/>
     </w:rPr>
   </w:style>
+  <w:style w:type="paragraph" w:styleId="Heading2">
+    <w:name w:val="heading 2"/>
+    <w:basedOn w:val="Normal"/>
+    <w:next w:val="Normal"/>
+    <w:link w:val="Heading2Char"/>
+    <w:uiPriority w:val="9"/>
+    <w:unhideWhenUsed/>
+    <w:qFormat/>
+    <w:rsid w:val="004D16AC"/>
+    <w:pPr>
+      <w:keepNext/>
+      <w:keepLines/>
+      <w:spacing w:before="40" w:after="0"/>
+      <w:outlineLvl w:val="1"/>
+    </w:pPr>
+    <w:rPr>
+      <w:rFonts w:asciiTheme="majorHAnsi" w:eastAsiaTheme="majorEastAsia" w:hAnsiTheme="majorHAnsi" w:cstheme="majorBidi"/>
+      <w:color w:val="2E74B5" w:themeColor="accent1" w:themeShade="BF"/>
+      <w:sz w:val="26"/>
+      <w:szCs w:val="26"/>
+    </w:rPr>
+  </w:style>
   <w:style w:type="character" w:default="1" w:styleId="DefaultParagraphFont">
     <w:name w:val="Default Paragraph Font"/>
     <w:uiPriority w:val="1"/>
@@ -3916,6 +4832,67 @@
       <w:sz w:val="56"/>
       <w:szCs w:val="56"/>
     </w:rPr>
+  </w:style>
+  <w:style w:type="paragraph" w:styleId="TOCHeading">
+    <w:name w:val="TOC Heading"/>
+    <w:basedOn w:val="Heading1"/>
+    <w:next w:val="Normal"/>
+    <w:uiPriority w:val="39"/>
+    <w:unhideWhenUsed/>
+    <w:qFormat/>
+    <w:rsid w:val="00C765F9"/>
+    <w:pPr>
+      <w:outlineLvl w:val="9"/>
+    </w:pPr>
+  </w:style>
+  <w:style w:type="paragraph" w:styleId="TOC1">
+    <w:name w:val="toc 1"/>
+    <w:basedOn w:val="Normal"/>
+    <w:next w:val="Normal"/>
+    <w:autoRedefine/>
+    <w:uiPriority w:val="39"/>
+    <w:unhideWhenUsed/>
+    <w:rsid w:val="00C765F9"/>
+    <w:pPr>
+      <w:spacing w:after="100"/>
+    </w:pPr>
+  </w:style>
+  <w:style w:type="character" w:styleId="Hyperlink">
+    <w:name w:val="Hyperlink"/>
+    <w:basedOn w:val="DefaultParagraphFont"/>
+    <w:uiPriority w:val="99"/>
+    <w:unhideWhenUsed/>
+    <w:rsid w:val="00C765F9"/>
+    <w:rPr>
+      <w:color w:val="0563C1" w:themeColor="hyperlink"/>
+      <w:u w:val="single"/>
+    </w:rPr>
+  </w:style>
+  <w:style w:type="character" w:customStyle="1" w:styleId="Heading2Char">
+    <w:name w:val="Heading 2 Char"/>
+    <w:basedOn w:val="DefaultParagraphFont"/>
+    <w:link w:val="Heading2"/>
+    <w:uiPriority w:val="9"/>
+    <w:rsid w:val="004D16AC"/>
+    <w:rPr>
+      <w:rFonts w:asciiTheme="majorHAnsi" w:eastAsiaTheme="majorEastAsia" w:hAnsiTheme="majorHAnsi" w:cstheme="majorBidi"/>
+      <w:color w:val="2E74B5" w:themeColor="accent1" w:themeShade="BF"/>
+      <w:sz w:val="26"/>
+      <w:szCs w:val="26"/>
+    </w:rPr>
+  </w:style>
+  <w:style w:type="paragraph" w:styleId="TOC2">
+    <w:name w:val="toc 2"/>
+    <w:basedOn w:val="Normal"/>
+    <w:next w:val="Normal"/>
+    <w:autoRedefine/>
+    <w:uiPriority w:val="39"/>
+    <w:unhideWhenUsed/>
+    <w:rsid w:val="004D16AC"/>
+    <w:pPr>
+      <w:spacing w:after="100"/>
+      <w:ind w:left="220"/>
+    </w:pPr>
   </w:style>
 </w:styles>
 </file>
@@ -4179,4 +5156,16 @@
     </a:ext>
   </a:extLst>
 </a:theme>
+</file>
+
+<file path=customXml/item1.xml><?xml version="1.0" encoding="utf-8"?>
+<b:Sources xmlns:b="http://schemas.openxmlformats.org/officeDocument/2006/bibliography" xmlns="http://schemas.openxmlformats.org/officeDocument/2006/bibliography" SelectedStyle="\IEEE2006OfficeOnline.xsl" StyleName="IEEE" Version="2006"/>
+</file>
+
+<file path=customXml/itemProps1.xml><?xml version="1.0" encoding="utf-8"?>
+<ds:datastoreItem xmlns:ds="http://schemas.openxmlformats.org/officeDocument/2006/customXml" ds:itemID="{B671B63A-4D6C-4E1F-95BF-9FD6843ECB3D}">
+  <ds:schemaRefs>
+    <ds:schemaRef ds:uri="http://schemas.openxmlformats.org/officeDocument/2006/bibliography"/>
+  </ds:schemaRefs>
+</ds:datastoreItem>
 </file>
</xml_diff>